<commit_message>
Added a couple of functions to the tools module which allows for quicker initialisation of a simulation.
</commit_message>
<xml_diff>
--- a/docs/ResilienceDocumentation.docx
+++ b/docs/ResilienceDocumentation.docx
@@ -2385,15 +2385,7 @@
               <w:t>i</w:t>
             </w:r>
             <w:r>
-              <w:t xml:space="preserve">mport </w:t>
-            </w:r>
-            <w:proofErr w:type="spellStart"/>
-            <w:r>
-              <w:t>interdependency_analysis_v_5_3_2</w:t>
-            </w:r>
-            <w:proofErr w:type="spellEnd"/>
-            <w:r>
-              <w:t xml:space="preserve"> as </w:t>
+              <w:t xml:space="preserve">mport interdependency_analysis_v_5_3_2 as </w:t>
             </w:r>
             <w:proofErr w:type="spellStart"/>
             <w:r>
@@ -2724,15 +2716,7 @@
               <w:jc w:val="both"/>
             </w:pPr>
             <w:r>
-              <w:t xml:space="preserve">import </w:t>
-            </w:r>
-            <w:proofErr w:type="spellStart"/>
-            <w:r>
-              <w:t>interdependency_analysis_v_5_3_2</w:t>
-            </w:r>
-            <w:proofErr w:type="spellEnd"/>
-            <w:r>
-              <w:t xml:space="preserve"> as </w:t>
+              <w:t xml:space="preserve">import interdependency_analysis_v_5_3_2 as </w:t>
             </w:r>
             <w:proofErr w:type="spellStart"/>
             <w:r>
@@ -3868,22 +3852,7 @@
         <w:ind w:left="2016"/>
       </w:pPr>
       <w:r>
-        <w:t>T</w:t>
-      </w:r>
-      <w:r>
-        <w:t xml:space="preserve">he node with the </w:t>
-      </w:r>
-      <w:r>
-        <w:t>greatest betweenness centrality</w:t>
-      </w:r>
-      <w:r>
-        <w:t xml:space="preserve"> is selected. If there is a number of nodes with the joint highest, one of these</w:t>
-      </w:r>
-      <w:r>
-        <w:t xml:space="preserve"> is picked at random. The betweenness centrality</w:t>
-      </w:r>
-      <w:r>
-        <w:t xml:space="preserve"> of nodes is recalculated at each time step.</w:t>
+        <w:t>The node with the greatest betweenness centrality is selected. If there is a number of nodes with the joint highest, one of these is picked at random. The betweenness centrality of nodes is recalculated at each time step.</w:t>
       </w:r>
     </w:p>
     <w:p>
@@ -3911,8 +3880,6 @@
         <w:pStyle w:val="ListParagraph"/>
         <w:ind w:left="2016"/>
       </w:pPr>
-      <w:bookmarkStart w:id="13" w:name="_GoBack"/>
-      <w:bookmarkEnd w:id="13"/>
       <w:r>
         <w:t>Analysis of a single network.</w:t>
       </w:r>
@@ -3989,14 +3956,14 @@
     </w:p>
     <w:p>
       <w:pPr>
-        <w:ind w:left="432"/>
-      </w:pPr>
-      <w:r>
-        <w:t xml:space="preserve">Allows a network, or set of networks, to be analysed where all nodes must be connected to a single source node, otherwise they are deemed inactive (failed). This is done through the use of </w:t>
+        <w:ind w:left="720"/>
+      </w:pPr>
+      <w:r>
+        <w:t xml:space="preserve">Allows a network, or set of networks, to be analysed where all nodes must be connected to a single source node, otherwise they are deemed inactive (failed). This is done through the </w:t>
       </w:r>
       <w:r>
         <w:lastRenderedPageBreak/>
-        <w:t xml:space="preserve">the </w:t>
+        <w:t xml:space="preserve">use of the </w:t>
       </w:r>
       <w:proofErr w:type="spellStart"/>
       <w:r>
@@ -4018,8 +3985,43 @@
         <w:t xml:space="preserve"> (Has not been tested with the cascading failure model).</w:t>
       </w:r>
     </w:p>
-    <w:p/>
-    <w:p/>
+    <w:p>
+      <w:pPr>
+        <w:ind w:left="720"/>
+      </w:pPr>
+      <w:r>
+        <w:t xml:space="preserve">Connections to the source nodes are checked when a node is selected to be removed. At every time step during an analysis, a list of source nodes is recorded, allowing easy tracking of the number of source nodes remaining in the network. </w:t>
+      </w:r>
+    </w:p>
+    <w:p>
+      <w:pPr>
+        <w:pStyle w:val="Heading3"/>
+        <w:rPr>
+          <w:color w:val="auto"/>
+        </w:rPr>
+      </w:pPr>
+      <w:r>
+        <w:rPr>
+          <w:color w:val="auto"/>
+        </w:rPr>
+        <w:t>Junctions</w:t>
+      </w:r>
+    </w:p>
+    <w:p>
+      <w:pPr>
+        <w:ind w:left="720"/>
+      </w:pPr>
+      <w:r>
+        <w:t>Where a network is used which has a variety of node type, those which form the junctions in the network can be specified, and thus used for the failure modelling.</w:t>
+      </w:r>
+    </w:p>
+    <w:p>
+      <w:r>
+        <w:tab/>
+      </w:r>
+      <w:bookmarkStart w:id="13" w:name="_GoBack"/>
+      <w:bookmarkEnd w:id="13"/>
+    </w:p>
     <w:p>
       <w:pPr>
         <w:pStyle w:val="Heading1"/>
@@ -4159,14 +4161,12 @@
             <w:r>
               <w:t xml:space="preserve"> (</w:t>
             </w:r>
-            <w:proofErr w:type="spellStart"/>
             <w:r>
               <w:rPr>
                 <w:i/>
               </w:rPr>
               <w:t>boolean</w:t>
             </w:r>
-            <w:proofErr w:type="spellEnd"/>
             <w:r>
               <w:t>)</w:t>
             </w:r>
@@ -4591,6 +4591,7 @@
         </w:numPr>
       </w:pPr>
       <w:r>
+        <w:lastRenderedPageBreak/>
         <w:t xml:space="preserve">Handling </w:t>
       </w:r>
       <w:r>
@@ -4694,14 +4695,12 @@
             <w:r>
               <w:t xml:space="preserve"> (</w:t>
             </w:r>
-            <w:proofErr w:type="spellStart"/>
             <w:r>
               <w:rPr>
                 <w:i/>
               </w:rPr>
               <w:t>boolean</w:t>
             </w:r>
-            <w:proofErr w:type="spellEnd"/>
             <w:r>
               <w:t>)</w:t>
             </w:r>
@@ -4713,11 +4712,7 @@
           </w:tcPr>
           <w:p>
             <w:r>
-              <w:t xml:space="preserve">Remove all the nodes and edges associated with all subgraphs, </w:t>
-            </w:r>
-            <w:r>
-              <w:lastRenderedPageBreak/>
-              <w:t>leaving only the giant component.</w:t>
+              <w:t>Remove all the nodes and edges associated with all subgraphs, leaving only the giant component.</w:t>
             </w:r>
           </w:p>
         </w:tc>
@@ -4730,21 +4725,18 @@
           <w:p>
             <w:proofErr w:type="spellStart"/>
             <w:r>
-              <w:lastRenderedPageBreak/>
               <w:t>remove_isolates</w:t>
             </w:r>
             <w:proofErr w:type="spellEnd"/>
             <w:r>
               <w:t xml:space="preserve"> (</w:t>
             </w:r>
-            <w:proofErr w:type="spellStart"/>
             <w:r>
               <w:rPr>
                 <w:i/>
               </w:rPr>
               <w:t>boolean</w:t>
             </w:r>
-            <w:proofErr w:type="spellEnd"/>
             <w:r>
               <w:t>)</w:t>
             </w:r>
@@ -4775,14 +4767,12 @@
             <w:r>
               <w:t xml:space="preserve"> (</w:t>
             </w:r>
-            <w:proofErr w:type="spellStart"/>
             <w:r>
               <w:rPr>
                 <w:i/>
               </w:rPr>
               <w:t>boolean</w:t>
             </w:r>
-            <w:proofErr w:type="spellEnd"/>
             <w:r>
               <w:t>)</w:t>
             </w:r>
@@ -4918,10 +4908,7 @@
               <w:t>Stores the nodes in network B which are dependent on nodes in network A.</w:t>
             </w:r>
             <w:r>
-              <w:t xml:space="preserve"> </w:t>
-            </w:r>
-            <w:r>
-              <w:t xml:space="preserve">Set as </w:t>
+              <w:t xml:space="preserve"> Set as </w:t>
             </w:r>
             <w:r>
               <w:rPr>
@@ -4930,10 +4917,7 @@
               <w:t>None</w:t>
             </w:r>
             <w:r>
-              <w:t xml:space="preserve"> if not</w:t>
-            </w:r>
-            <w:r>
-              <w:t xml:space="preserve"> needed.</w:t>
+              <w:t xml:space="preserve"> if not needed.</w:t>
             </w:r>
           </w:p>
         </w:tc>
@@ -4972,10 +4956,7 @@
               <w:t>Stores the nodes in network A which nodes in network B are dependent on.</w:t>
             </w:r>
             <w:r>
-              <w:t xml:space="preserve"> </w:t>
-            </w:r>
-            <w:r>
-              <w:t xml:space="preserve">Set as </w:t>
+              <w:t xml:space="preserve"> Set as </w:t>
             </w:r>
             <w:r>
               <w:rPr>
@@ -4984,10 +4965,7 @@
               <w:t>None</w:t>
             </w:r>
             <w:r>
-              <w:t xml:space="preserve"> if not</w:t>
-            </w:r>
-            <w:r>
-              <w:t xml:space="preserve"> needed.</w:t>
+              <w:t xml:space="preserve"> if not needed.</w:t>
             </w:r>
           </w:p>
         </w:tc>
@@ -5113,10 +5091,7 @@
           </w:tcPr>
           <w:p>
             <w:r>
-              <w:t xml:space="preserve">Stores ID’s of nodes which are junctions in network A. </w:t>
-            </w:r>
-            <w:r>
-              <w:t xml:space="preserve">Set as </w:t>
+              <w:t xml:space="preserve">Stores ID’s of nodes which are junctions in network A. Set as </w:t>
             </w:r>
             <w:r>
               <w:rPr>
@@ -5125,10 +5100,7 @@
               <w:t>None</w:t>
             </w:r>
             <w:r>
-              <w:t xml:space="preserve"> if not</w:t>
-            </w:r>
-            <w:r>
-              <w:t xml:space="preserve"> using junctions.</w:t>
+              <w:t xml:space="preserve"> if not using junctions.</w:t>
             </w:r>
           </w:p>
         </w:tc>
@@ -5164,10 +5136,7 @@
           </w:tcPr>
           <w:p>
             <w:r>
-              <w:t xml:space="preserve">Stores ID’s of nodes which are junctions in network B. </w:t>
-            </w:r>
-            <w:r>
-              <w:t xml:space="preserve">Set as </w:t>
+              <w:t xml:space="preserve">Stores ID’s of nodes which are junctions in network B. Set as </w:t>
             </w:r>
             <w:r>
               <w:rPr>
@@ -5176,10 +5145,7 @@
               <w:t>None</w:t>
             </w:r>
             <w:r>
-              <w:t xml:space="preserve"> if not</w:t>
-            </w:r>
-            <w:r>
-              <w:t xml:space="preserve"> using junctions.</w:t>
+              <w:t xml:space="preserve"> if not using junctions.</w:t>
             </w:r>
           </w:p>
         </w:tc>
@@ -5450,6 +5416,7 @@
           <w:p>
             <w:proofErr w:type="spellStart"/>
             <w:r>
+              <w:lastRenderedPageBreak/>
               <w:t>no_of_edges</w:t>
             </w:r>
             <w:proofErr w:type="spellEnd"/>
@@ -5561,7 +5528,6 @@
           <w:p>
             <w:proofErr w:type="spellStart"/>
             <w:r>
-              <w:lastRenderedPageBreak/>
               <w:t>isolated_nodes_removed</w:t>
             </w:r>
             <w:proofErr w:type="spellEnd"/>
@@ -6536,6 +6502,7 @@
           </w:tcPr>
           <w:p>
             <w:r>
+              <w:lastRenderedPageBreak/>
               <w:t>transitivity (</w:t>
             </w:r>
             <w:r>
@@ -6668,7 +6635,6 @@
           <w:p>
             <w:proofErr w:type="spellStart"/>
             <w:r>
-              <w:lastRenderedPageBreak/>
               <w:t>avg_degree_centrality</w:t>
             </w:r>
             <w:proofErr w:type="spellEnd"/>
@@ -12697,7 +12663,6 @@
       <w:r>
         <w:rPr>
           <w:noProof/>
-          <w:lang w:eastAsia="en-GB"/>
         </w:rPr>
         <w:drawing>
           <wp:inline distT="0" distB="0" distL="0" distR="0" wp14:anchorId="258902EB" wp14:editId="1441AC1E">
@@ -12794,7 +12759,6 @@
       <w:r>
         <w:rPr>
           <w:noProof/>
-          <w:lang w:eastAsia="en-GB"/>
         </w:rPr>
         <w:drawing>
           <wp:inline distT="0" distB="0" distL="0" distR="0" wp14:anchorId="3674BDF6" wp14:editId="3E906EDE">
@@ -12903,7 +12867,6 @@
       <w:r>
         <w:rPr>
           <w:noProof/>
-          <w:lang w:eastAsia="en-GB"/>
         </w:rPr>
         <w:drawing>
           <wp:inline distT="0" distB="0" distL="0" distR="0" wp14:anchorId="4F045F82" wp14:editId="75D0CDA6">
@@ -12962,7 +12925,7 @@
 
 <file path=word/comments.xml><?xml version="1.0" encoding="utf-8"?>
 <w:comments xmlns:wpc="http://schemas.microsoft.com/office/word/2010/wordprocessingCanvas" xmlns:mc="http://schemas.openxmlformats.org/markup-compatibility/2006" xmlns:o="urn:schemas-microsoft-com:office:office" xmlns:r="http://schemas.openxmlformats.org/officeDocument/2006/relationships" xmlns:m="http://schemas.openxmlformats.org/officeDocument/2006/math" xmlns:v="urn:schemas-microsoft-com:vml" xmlns:wp14="http://schemas.microsoft.com/office/word/2010/wordprocessingDrawing" xmlns:wp="http://schemas.openxmlformats.org/drawingml/2006/wordprocessingDrawing" xmlns:w10="urn:schemas-microsoft-com:office:word" xmlns:w="http://schemas.openxmlformats.org/wordprocessingml/2006/main" xmlns:w14="http://schemas.microsoft.com/office/word/2010/wordml" xmlns:w15="http://schemas.microsoft.com/office/word/2012/wordml" xmlns:wpg="http://schemas.microsoft.com/office/word/2010/wordprocessingGroup" xmlns:wpi="http://schemas.microsoft.com/office/word/2010/wordprocessingInk" xmlns:wne="http://schemas.microsoft.com/office/word/2006/wordml" xmlns:wps="http://schemas.microsoft.com/office/word/2010/wordprocessingShape" mc:Ignorable="w14 w15 wp14">
-  <w:comment w:id="4" w:author="Craig Robson (PGR)" w:date="2014-09-20T14:19:00Z" w:initials="CR(">
+  <w:comment w:id="4" w:author="Craig Robson (CEG)" w:date="2014-09-20T14:19:00Z" w:initials="CR(">
     <w:p>
       <w:pPr>
         <w:pStyle w:val="CommentText"/>
@@ -12978,7 +12941,7 @@
       </w:r>
     </w:p>
   </w:comment>
-  <w:comment w:id="17" w:author="Craig Robson (PGR)" w:date="2014-09-20T15:16:00Z" w:initials="CR(">
+  <w:comment w:id="17" w:author="Craig Robson (CEG)" w:date="2014-09-20T15:16:00Z" w:initials="CR(">
     <w:p>
       <w:pPr>
         <w:pStyle w:val="CommentText"/>
@@ -14166,7 +14129,7 @@
 
 <file path=word/people.xml><?xml version="1.0" encoding="utf-8"?>
 <w15:people xmlns:wpc="http://schemas.microsoft.com/office/word/2010/wordprocessingCanvas" xmlns:mc="http://schemas.openxmlformats.org/markup-compatibility/2006" xmlns:o="urn:schemas-microsoft-com:office:office" xmlns:r="http://schemas.openxmlformats.org/officeDocument/2006/relationships" xmlns:m="http://schemas.openxmlformats.org/officeDocument/2006/math" xmlns:v="urn:schemas-microsoft-com:vml" xmlns:wp14="http://schemas.microsoft.com/office/word/2010/wordprocessingDrawing" xmlns:wp="http://schemas.openxmlformats.org/drawingml/2006/wordprocessingDrawing" xmlns:w10="urn:schemas-microsoft-com:office:word" xmlns:w="http://schemas.openxmlformats.org/wordprocessingml/2006/main" xmlns:w14="http://schemas.microsoft.com/office/word/2010/wordml" xmlns:w15="http://schemas.microsoft.com/office/word/2012/wordml" xmlns:wpg="http://schemas.microsoft.com/office/word/2010/wordprocessingGroup" xmlns:wpi="http://schemas.microsoft.com/office/word/2010/wordprocessingInk" xmlns:wne="http://schemas.microsoft.com/office/word/2006/wordml" xmlns:wps="http://schemas.microsoft.com/office/word/2010/wordprocessingShape" mc:Ignorable="w14 w15 wp14">
-  <w15:person w15:author="Craig Robson (PGR)">
+  <w15:person w15:author="Craig Robson (CEG)">
     <w15:presenceInfo w15:providerId="AD" w15:userId="S-1-5-21-1417001333-839522115-1801674531-167715"/>
   </w15:person>
 </w15:people>
@@ -15524,7 +15487,7 @@
 </file>
 
 <file path=customXml/itemProps1.xml><?xml version="1.0" encoding="utf-8"?>
-<ds:datastoreItem xmlns:ds="http://schemas.openxmlformats.org/officeDocument/2006/customXml" ds:itemID="{C4A46FA3-A5D8-493B-AA5F-BDD7D3F96987}">
+<ds:datastoreItem xmlns:ds="http://schemas.openxmlformats.org/officeDocument/2006/customXml" ds:itemID="{2A1388AA-A3DE-4E65-AD0D-E9A3D720709A}">
   <ds:schemaRefs>
     <ds:schemaRef ds:uri="http://schemas.openxmlformats.org/officeDocument/2006/bibliography"/>
   </ds:schemaRefs>

</xml_diff>